<commit_message>
Wrap up w4 deliverables
</commit_message>
<xml_diff>
--- a/Paperwork/Week4/FLeysenReportW4.docx
+++ b/Paperwork/Week4/FLeysenReportW4.docx
@@ -94,21 +94,8 @@
           </w:tcPr>
           <w:p>
             <w:r>
-              <w:t xml:space="preserve">Jorge </w:t>
-            </w:r>
-            <w:proofErr w:type="spellStart"/>
-            <w:r>
-              <w:t>Monterrubio</w:t>
-            </w:r>
-            <w:proofErr w:type="spellEnd"/>
-            <w:r>
-              <w:t xml:space="preserve"> </w:t>
-            </w:r>
-            <w:proofErr w:type="spellStart"/>
-            <w:r>
-              <w:t>Sanudo</w:t>
-            </w:r>
-            <w:proofErr w:type="spellEnd"/>
+              <w:t>Jorge Monterrubio Sanudo</w:t>
+            </w:r>
           </w:p>
         </w:tc>
       </w:tr>
@@ -129,13 +116,8 @@
           </w:tcPr>
           <w:p>
             <w:r>
-              <w:t xml:space="preserve">Steven </w:t>
-            </w:r>
-            <w:proofErr w:type="spellStart"/>
-            <w:r>
-              <w:t>Verborgh</w:t>
-            </w:r>
-            <w:proofErr w:type="spellEnd"/>
+              <w:t>Steven Verborgh</w:t>
+            </w:r>
           </w:p>
         </w:tc>
       </w:tr>
@@ -439,42 +421,11 @@
           <w:p>
             <w:bookmarkStart w:id="0" w:name="_Hlk13650849"/>
             <w:r>
-              <w:t>S:</w:t>
-            </w:r>
-            <w:r>
-              <w:t xml:space="preserve"> </w:t>
-            </w:r>
-          </w:p>
-          <w:p/>
-          <w:p/>
-          <w:p>
-            <w:r>
-              <w:t>T:</w:t>
-            </w:r>
-          </w:p>
-          <w:p/>
-          <w:p/>
-          <w:p>
-            <w:r>
-              <w:t>A:</w:t>
-            </w:r>
-          </w:p>
-          <w:p/>
-          <w:p/>
-          <w:p>
-            <w:r>
-              <w:t>R:</w:t>
-            </w:r>
-          </w:p>
-          <w:p/>
-          <w:p/>
-          <w:p>
-            <w:r>
-              <w:t>R:</w:t>
-            </w:r>
-          </w:p>
-          <w:p/>
-          <w:p>
+              <w:t>Week 3 reflection was not filled in</w:t>
+            </w:r>
+            <w:r>
+              <w:t xml:space="preserve"> due to my illness.</w:t>
+            </w:r>
             <w:bookmarkStart w:id="1" w:name="_GoBack"/>
             <w:bookmarkEnd w:id="1"/>
           </w:p>
@@ -1069,6 +1020,7 @@
     <w:lsdException w:name="HTML Sample" w:semiHidden="1" w:unhideWhenUsed="1"/>
     <w:lsdException w:name="HTML Typewriter" w:semiHidden="1" w:unhideWhenUsed="1"/>
     <w:lsdException w:name="HTML Variable" w:semiHidden="1" w:unhideWhenUsed="1"/>
+    <w:lsdException w:name="Normal Table" w:semiHidden="1" w:unhideWhenUsed="1"/>
     <w:lsdException w:name="annotation subject" w:semiHidden="1" w:unhideWhenUsed="1"/>
     <w:lsdException w:name="No List" w:semiHidden="1" w:unhideWhenUsed="1"/>
     <w:lsdException w:name="Outline List 1" w:semiHidden="1" w:unhideWhenUsed="1"/>
@@ -1114,9 +1066,11 @@
     <w:lsdException w:name="Table Subtle 1" w:semiHidden="1" w:unhideWhenUsed="1"/>
     <w:lsdException w:name="Table Subtle 2" w:semiHidden="1" w:unhideWhenUsed="1"/>
     <w:lsdException w:name="Table Web 1" w:semiHidden="1" w:unhideWhenUsed="1"/>
+    <w:lsdException w:name="Table Web 2" w:semiHidden="1" w:unhideWhenUsed="1"/>
     <w:lsdException w:name="Table Web 3" w:semiHidden="1" w:unhideWhenUsed="1"/>
     <w:lsdException w:name="Balloon Text" w:semiHidden="1" w:unhideWhenUsed="1"/>
     <w:lsdException w:name="Table Grid" w:uiPriority="39"/>
+    <w:lsdException w:name="Table Theme" w:semiHidden="1" w:unhideWhenUsed="1"/>
     <w:lsdException w:name="Placeholder Text" w:semiHidden="1"/>
     <w:lsdException w:name="No Spacing" w:uiPriority="1" w:qFormat="1"/>
     <w:lsdException w:name="Light Shading" w:uiPriority="60"/>

</xml_diff>